<commit_message>
graphic ok et rapport
</commit_message>
<xml_diff>
--- a/Documents/Rapport de Projet.docx
+++ b/Documents/Rapport de Projet.docx
@@ -43,11 +43,432 @@
         <w:t>Projet GI</w:t>
       </w:r>
     </w:p>
-    <w:p>
+    <w:p/>
+    <w:p>
+      <w:pPr>
+        <w:rPr>
+          <w:u w:val="single"/>
+        </w:rPr>
+      </w:pPr>
+      <w:r>
+        <w:rPr>
+          <w:noProof/>
+          <w:u w:val="single"/>
+        </w:rPr>
+        <w:drawing>
+          <wp:anchor distT="0" distB="0" distL="114300" distR="114300" simplePos="0" relativeHeight="251658240" behindDoc="0" locked="0" layoutInCell="1" allowOverlap="1" wp14:anchorId="1ED85ABD">
+            <wp:simplePos x="0" y="0"/>
+            <wp:positionH relativeFrom="margin">
+              <wp:align>left</wp:align>
+            </wp:positionH>
+            <wp:positionV relativeFrom="paragraph">
+              <wp:posOffset>396875</wp:posOffset>
+            </wp:positionV>
+            <wp:extent cx="5019675" cy="6840636"/>
+            <wp:effectExtent l="0" t="0" r="0" b="0"/>
+            <wp:wrapSquare wrapText="bothSides"/>
+            <wp:docPr id="2" name="Image 2"/>
+            <wp:cNvGraphicFramePr>
+              <a:graphicFrameLocks xmlns:a="http://schemas.openxmlformats.org/drawingml/2006/main" noChangeAspect="1"/>
+            </wp:cNvGraphicFramePr>
+            <a:graphic xmlns:a="http://schemas.openxmlformats.org/drawingml/2006/main">
+              <a:graphicData uri="http://schemas.openxmlformats.org/drawingml/2006/picture">
+                <pic:pic xmlns:pic="http://schemas.openxmlformats.org/drawingml/2006/picture">
+                  <pic:nvPicPr>
+                    <pic:cNvPr id="2" name="UML_projet_java_jeux.png"/>
+                    <pic:cNvPicPr/>
+                  </pic:nvPicPr>
+                  <pic:blipFill>
+                    <a:blip r:embed="rId5">
+                      <a:extLst>
+                        <a:ext uri="{28A0092B-C50C-407E-A947-70E740481C1C}">
+                          <a14:useLocalDpi xmlns:a14="http://schemas.microsoft.com/office/drawing/2010/main" val="0"/>
+                        </a:ext>
+                      </a:extLst>
+                    </a:blip>
+                    <a:stretch>
+                      <a:fillRect/>
+                    </a:stretch>
+                  </pic:blipFill>
+                  <pic:spPr>
+                    <a:xfrm>
+                      <a:off x="0" y="0"/>
+                      <a:ext cx="5019675" cy="6840636"/>
+                    </a:xfrm>
+                    <a:prstGeom prst="rect">
+                      <a:avLst/>
+                    </a:prstGeom>
+                  </pic:spPr>
+                </pic:pic>
+              </a:graphicData>
+            </a:graphic>
+            <wp14:sizeRelH relativeFrom="page">
+              <wp14:pctWidth>0</wp14:pctWidth>
+            </wp14:sizeRelH>
+            <wp14:sizeRelV relativeFrom="page">
+              <wp14:pctHeight>0</wp14:pctHeight>
+            </wp14:sizeRelV>
+          </wp:anchor>
+        </w:drawing>
+      </w:r>
+      <w:r>
+        <w:rPr>
+          <w:u w:val="single"/>
+        </w:rPr>
+        <w:t>Diagramme de classes</w:t>
+      </w:r>
+      <w:r>
+        <w:rPr>
+          <w:u w:val="single"/>
+        </w:rPr>
+        <w:t> :</w:t>
+      </w:r>
+    </w:p>
+    <w:p/>
+    <w:p/>
+    <w:p/>
+    <w:p/>
+    <w:p/>
+    <w:p/>
+    <w:p/>
+    <w:p/>
+    <w:p/>
+    <w:p/>
+    <w:p/>
+    <w:p/>
+    <w:p/>
+    <w:p/>
+    <w:p/>
+    <w:p/>
+    <w:p/>
+    <w:p/>
+    <w:p/>
+    <w:p/>
+    <w:p/>
+    <w:p/>
+    <w:p/>
+    <w:p/>
+    <w:p>
+      <w:r>
+        <w:lastRenderedPageBreak/>
+        <w:t xml:space="preserve">Le jeu est constitué de </w:t>
+      </w:r>
+      <w:r>
+        <w:t>X classes :</w:t>
+      </w:r>
+    </w:p>
+    <w:p>
+      <w:pPr>
+        <w:pStyle w:val="Paragraphedeliste"/>
+        <w:numPr>
+          <w:ilvl w:val="0"/>
+          <w:numId w:val="1"/>
+        </w:numPr>
+      </w:pPr>
+      <w:r>
+        <w:t>KeyEventJeu : Permet de pouvoir utiliser les touches du clavier pour jouer au jeu</w:t>
+      </w:r>
+    </w:p>
+    <w:p>
+      <w:pPr>
+        <w:pStyle w:val="Paragraphedeliste"/>
+        <w:numPr>
+          <w:ilvl w:val="0"/>
+          <w:numId w:val="1"/>
+        </w:numPr>
+      </w:pPr>
+      <w:r>
+        <w:t>Jeu : Fait le lien entre la grille de jeu et le joueur pour faire interagir le joueur avec la grille</w:t>
+      </w:r>
+    </w:p>
+    <w:p>
+      <w:pPr>
+        <w:pStyle w:val="Paragraphedeliste"/>
+        <w:numPr>
+          <w:ilvl w:val="0"/>
+          <w:numId w:val="1"/>
+        </w:numPr>
+      </w:pPr>
+      <w:r>
+        <w:t>Grille : Permet de créer une grille</w:t>
+      </w:r>
+      <w:r>
+        <w:t xml:space="preserve"> </w:t>
+      </w:r>
+      <w:r>
+        <w:t>aléatoire</w:t>
+      </w:r>
+      <w:r>
+        <w:t xml:space="preserve"> de cases qui est toujours réalisable en jeu</w:t>
+      </w:r>
+    </w:p>
+    <w:p>
+      <w:pPr>
+        <w:pStyle w:val="Paragraphedeliste"/>
+        <w:numPr>
+          <w:ilvl w:val="0"/>
+          <w:numId w:val="1"/>
+        </w:numPr>
+      </w:pPr>
+      <w:r>
+        <w:t>Joueur : Permet de définir un joueur (endurance, case</w:t>
+      </w:r>
+      <w:r>
+        <w:t xml:space="preserve"> occupée</w:t>
+      </w:r>
+      <w:r>
+        <w:t xml:space="preserve">) </w:t>
+      </w:r>
+    </w:p>
+    <w:p>
+      <w:pPr>
+        <w:pStyle w:val="Paragraphedeliste"/>
+        <w:numPr>
+          <w:ilvl w:val="0"/>
+          <w:numId w:val="1"/>
+        </w:numPr>
+      </w:pPr>
+      <w:r>
+        <w:t>Case : Permet d’avoir des cases utilisées dans la grille et pour le joueur et défini avec une position et une catégorie</w:t>
+      </w:r>
+    </w:p>
+    <w:p>
+      <w:pPr>
+        <w:pStyle w:val="Paragraphedeliste"/>
+        <w:numPr>
+          <w:ilvl w:val="0"/>
+          <w:numId w:val="1"/>
+        </w:numPr>
+      </w:pPr>
+      <w:r>
+        <w:t>Catégorie : Classe mère faisant l’héritage po</w:t>
+      </w:r>
       <w:bookmarkStart w:id="0" w:name="_GoBack"/>
       <w:bookmarkEnd w:id="0"/>
-    </w:p>
-    <w:p/>
+      <w:r>
+        <w:t>ur Bonus et Obstacle et définissant les effets des cases</w:t>
+      </w:r>
+    </w:p>
+    <w:p>
+      <w:pPr>
+        <w:pStyle w:val="Paragraphedeliste"/>
+        <w:numPr>
+          <w:ilvl w:val="0"/>
+          <w:numId w:val="1"/>
+        </w:numPr>
+      </w:pPr>
+      <w:r>
+        <w:t xml:space="preserve">Bonus : Effet de Case </w:t>
+      </w:r>
+    </w:p>
+    <w:p>
+      <w:pPr>
+        <w:pStyle w:val="Paragraphedeliste"/>
+        <w:numPr>
+          <w:ilvl w:val="0"/>
+          <w:numId w:val="1"/>
+        </w:numPr>
+      </w:pPr>
+      <w:r>
+        <w:t>Obstacle : Effet de Case</w:t>
+      </w:r>
+    </w:p>
+    <w:p/>
+    <w:p>
+      <w:pPr>
+        <w:rPr>
+          <w:b/>
+          <w:u w:val="single"/>
+        </w:rPr>
+      </w:pPr>
+      <w:r>
+        <w:rPr>
+          <w:b/>
+          <w:u w:val="single"/>
+        </w:rPr>
+        <w:t>Liste des objectifs réalisés :</w:t>
+      </w:r>
+    </w:p>
+    <w:p>
+      <w:pPr>
+        <w:pStyle w:val="Paragraphedeliste"/>
+        <w:numPr>
+          <w:ilvl w:val="0"/>
+          <w:numId w:val="1"/>
+        </w:numPr>
+        <w:rPr>
+          <w:b/>
+        </w:rPr>
+      </w:pPr>
+      <w:r>
+        <w:rPr>
+          <w:b/>
+        </w:rPr>
+        <w:t>Grille aléatoire contenant des obstacles, bonus, le joueur et l’arrivée</w:t>
+      </w:r>
+    </w:p>
+    <w:p>
+      <w:pPr>
+        <w:pStyle w:val="Paragraphedeliste"/>
+        <w:numPr>
+          <w:ilvl w:val="0"/>
+          <w:numId w:val="1"/>
+        </w:numPr>
+        <w:rPr>
+          <w:b/>
+        </w:rPr>
+      </w:pPr>
+      <w:r>
+        <w:rPr>
+          <w:b/>
+        </w:rPr>
+        <w:t>Implémentation des effets des bonus et des obstacles</w:t>
+      </w:r>
+    </w:p>
+    <w:p>
+      <w:pPr>
+        <w:pStyle w:val="Paragraphedeliste"/>
+        <w:numPr>
+          <w:ilvl w:val="0"/>
+          <w:numId w:val="1"/>
+        </w:numPr>
+        <w:rPr>
+          <w:b/>
+        </w:rPr>
+      </w:pPr>
+      <w:r>
+        <w:rPr>
+          <w:b/>
+        </w:rPr>
+        <w:t>Implémentation de l’endurance du joueur</w:t>
+      </w:r>
+    </w:p>
+    <w:p>
+      <w:pPr>
+        <w:pStyle w:val="Paragraphedeliste"/>
+        <w:numPr>
+          <w:ilvl w:val="0"/>
+          <w:numId w:val="1"/>
+        </w:numPr>
+        <w:rPr>
+          <w:b/>
+        </w:rPr>
+      </w:pPr>
+      <w:r>
+        <w:rPr>
+          <w:b/>
+        </w:rPr>
+        <w:t>Déplacement du joueur sur la grille</w:t>
+      </w:r>
+    </w:p>
+    <w:p>
+      <w:pPr>
+        <w:pStyle w:val="Paragraphedeliste"/>
+        <w:numPr>
+          <w:ilvl w:val="0"/>
+          <w:numId w:val="1"/>
+        </w:numPr>
+        <w:rPr>
+          <w:b/>
+        </w:rPr>
+      </w:pPr>
+      <w:r>
+        <w:rPr>
+          <w:b/>
+        </w:rPr>
+        <w:t>Déplacement du joueur en utilisant les touches du clavier</w:t>
+      </w:r>
+    </w:p>
+    <w:p>
+      <w:pPr>
+        <w:pStyle w:val="Paragraphedeliste"/>
+        <w:numPr>
+          <w:ilvl w:val="0"/>
+          <w:numId w:val="1"/>
+        </w:numPr>
+        <w:rPr>
+          <w:b/>
+        </w:rPr>
+      </w:pPr>
+      <w:r>
+        <w:rPr>
+          <w:b/>
+        </w:rPr>
+        <w:t xml:space="preserve">Algorithme de vérification de la faisabilité de la grille </w:t>
+      </w:r>
+    </w:p>
+    <w:p>
+      <w:pPr>
+        <w:pStyle w:val="Paragraphedeliste"/>
+        <w:numPr>
+          <w:ilvl w:val="0"/>
+          <w:numId w:val="1"/>
+        </w:numPr>
+        <w:rPr>
+          <w:b/>
+        </w:rPr>
+      </w:pPr>
+      <w:r>
+        <w:rPr>
+          <w:b/>
+        </w:rPr>
+        <w:t>Interface Graphique sous JavaFX et Interface Console</w:t>
+      </w:r>
+    </w:p>
+    <w:p/>
+    <w:p>
+      <w:r>
+        <w:t xml:space="preserve">Liste des objectifs à faire : </w:t>
+      </w:r>
+    </w:p>
+    <w:p>
+      <w:pPr>
+        <w:pStyle w:val="Paragraphedeliste"/>
+        <w:numPr>
+          <w:ilvl w:val="0"/>
+          <w:numId w:val="1"/>
+        </w:numPr>
+      </w:pPr>
+      <w:r>
+        <w:t>Défaire un mouvement</w:t>
+      </w:r>
+    </w:p>
+    <w:p>
+      <w:pPr>
+        <w:pStyle w:val="Paragraphedeliste"/>
+        <w:numPr>
+          <w:ilvl w:val="0"/>
+          <w:numId w:val="1"/>
+        </w:numPr>
+      </w:pPr>
+      <w:r>
+        <w:t>Arrêter et restaurer une partie</w:t>
+      </w:r>
+    </w:p>
+    <w:p>
+      <w:pPr>
+        <w:pStyle w:val="Paragraphedeliste"/>
+        <w:numPr>
+          <w:ilvl w:val="0"/>
+          <w:numId w:val="1"/>
+        </w:numPr>
+      </w:pPr>
+      <w:r>
+        <w:t>Historique des parties</w:t>
+      </w:r>
+    </w:p>
+    <w:p>
+      <w:pPr>
+        <w:pStyle w:val="Paragraphedeliste"/>
+        <w:numPr>
+          <w:ilvl w:val="0"/>
+          <w:numId w:val="1"/>
+        </w:numPr>
+      </w:pPr>
+      <w:r>
+        <w:t>Replay de partie terminée</w:t>
+      </w:r>
+    </w:p>
     <w:sectPr>
       <w:pgSz w:w="11906" w:h="16838"/>
       <w:pgMar w:top="1417" w:right="1417" w:bottom="1417" w:left="1417" w:header="708" w:footer="708" w:gutter="0"/>
@@ -56,6 +477,126 @@
     </w:sectPr>
   </w:body>
 </w:document>
+</file>
+
+<file path=word/numbering.xml><?xml version="1.0" encoding="utf-8"?>
+<w:numbering xmlns:wpc="http://schemas.microsoft.com/office/word/2010/wordprocessingCanvas" xmlns:cx="http://schemas.microsoft.com/office/drawing/2014/chartex" xmlns:cx1="http://schemas.microsoft.com/office/drawing/2015/9/8/chartex" xmlns:cx2="http://schemas.microsoft.com/office/drawing/2015/10/21/chartex" xmlns:cx3="http://schemas.microsoft.com/office/drawing/2016/5/9/chartex" xmlns:cx4="http://schemas.microsoft.com/office/drawing/2016/5/10/chartex" xmlns:cx5="http://schemas.microsoft.com/office/drawing/2016/5/11/chartex" xmlns:cx6="http://schemas.microsoft.com/office/drawing/2016/5/12/chartex" xmlns:cx7="http://schemas.microsoft.com/office/drawing/2016/5/13/chartex" xmlns:cx8="http://schemas.microsoft.com/office/drawing/2016/5/14/chartex" xmlns:mc="http://schemas.openxmlformats.org/markup-compatibility/2006" xmlns:aink="http://schemas.microsoft.com/office/drawing/2016/ink" xmlns:am3d="http://schemas.microsoft.com/office/drawing/2017/model3d" xmlns:o="urn:schemas-microsoft-com:office:office" xmlns:r="http://schemas.openxmlformats.org/officeDocument/2006/relationships" xmlns:m="http://schemas.openxmlformats.org/officeDocument/2006/math" xmlns:v="urn:schemas-microsoft-com:vml" xmlns:wp14="http://schemas.microsoft.com/office/word/2010/wordprocessingDrawing" xmlns:wp="http://schemas.openxmlformats.org/drawingml/2006/wordprocessingDrawing" xmlns:w10="urn:schemas-microsoft-com:office:word" xmlns:w="http://schemas.openxmlformats.org/wordprocessingml/2006/main" xmlns:w14="http://schemas.microsoft.com/office/word/2010/wordml" xmlns:w15="http://schemas.microsoft.com/office/word/2012/wordml" xmlns:w16cid="http://schemas.microsoft.com/office/word/2016/wordml/cid" xmlns:w16se="http://schemas.microsoft.com/office/word/2015/wordml/symex" xmlns:wpg="http://schemas.microsoft.com/office/word/2010/wordprocessingGroup" xmlns:wpi="http://schemas.microsoft.com/office/word/2010/wordprocessingInk" xmlns:wne="http://schemas.microsoft.com/office/word/2006/wordml" xmlns:wps="http://schemas.microsoft.com/office/word/2010/wordprocessingShape" mc:Ignorable="w14 w15 w16se w16cid wp14">
+  <w:abstractNum w:abstractNumId="0" w15:restartNumberingAfterBreak="0">
+    <w:nsid w:val="4E107BC7"/>
+    <w:multiLevelType w:val="hybridMultilevel"/>
+    <w:tmpl w:val="66AAF174"/>
+    <w:lvl w:ilvl="0" w:tplc="8FBA4CAA">
+      <w:numFmt w:val="bullet"/>
+      <w:lvlText w:val="-"/>
+      <w:lvlJc w:val="left"/>
+      <w:pPr>
+        <w:ind w:left="720" w:hanging="360"/>
+      </w:pPr>
+      <w:rPr>
+        <w:rFonts w:ascii="Calibri" w:eastAsiaTheme="minorHAnsi" w:hAnsi="Calibri" w:cs="Calibri" w:hint="default"/>
+      </w:rPr>
+    </w:lvl>
+    <w:lvl w:ilvl="1" w:tplc="040C0003" w:tentative="1">
+      <w:start w:val="1"/>
+      <w:numFmt w:val="bullet"/>
+      <w:lvlText w:val="o"/>
+      <w:lvlJc w:val="left"/>
+      <w:pPr>
+        <w:ind w:left="1440" w:hanging="360"/>
+      </w:pPr>
+      <w:rPr>
+        <w:rFonts w:ascii="Courier New" w:hAnsi="Courier New" w:cs="Courier New" w:hint="default"/>
+      </w:rPr>
+    </w:lvl>
+    <w:lvl w:ilvl="2" w:tplc="040C0005" w:tentative="1">
+      <w:start w:val="1"/>
+      <w:numFmt w:val="bullet"/>
+      <w:lvlText w:val=""/>
+      <w:lvlJc w:val="left"/>
+      <w:pPr>
+        <w:ind w:left="2160" w:hanging="360"/>
+      </w:pPr>
+      <w:rPr>
+        <w:rFonts w:ascii="Wingdings" w:hAnsi="Wingdings" w:hint="default"/>
+      </w:rPr>
+    </w:lvl>
+    <w:lvl w:ilvl="3" w:tplc="040C0001" w:tentative="1">
+      <w:start w:val="1"/>
+      <w:numFmt w:val="bullet"/>
+      <w:lvlText w:val=""/>
+      <w:lvlJc w:val="left"/>
+      <w:pPr>
+        <w:ind w:left="2880" w:hanging="360"/>
+      </w:pPr>
+      <w:rPr>
+        <w:rFonts w:ascii="Symbol" w:hAnsi="Symbol" w:hint="default"/>
+      </w:rPr>
+    </w:lvl>
+    <w:lvl w:ilvl="4" w:tplc="040C0003" w:tentative="1">
+      <w:start w:val="1"/>
+      <w:numFmt w:val="bullet"/>
+      <w:lvlText w:val="o"/>
+      <w:lvlJc w:val="left"/>
+      <w:pPr>
+        <w:ind w:left="3600" w:hanging="360"/>
+      </w:pPr>
+      <w:rPr>
+        <w:rFonts w:ascii="Courier New" w:hAnsi="Courier New" w:cs="Courier New" w:hint="default"/>
+      </w:rPr>
+    </w:lvl>
+    <w:lvl w:ilvl="5" w:tplc="040C0005" w:tentative="1">
+      <w:start w:val="1"/>
+      <w:numFmt w:val="bullet"/>
+      <w:lvlText w:val=""/>
+      <w:lvlJc w:val="left"/>
+      <w:pPr>
+        <w:ind w:left="4320" w:hanging="360"/>
+      </w:pPr>
+      <w:rPr>
+        <w:rFonts w:ascii="Wingdings" w:hAnsi="Wingdings" w:hint="default"/>
+      </w:rPr>
+    </w:lvl>
+    <w:lvl w:ilvl="6" w:tplc="040C0001" w:tentative="1">
+      <w:start w:val="1"/>
+      <w:numFmt w:val="bullet"/>
+      <w:lvlText w:val=""/>
+      <w:lvlJc w:val="left"/>
+      <w:pPr>
+        <w:ind w:left="5040" w:hanging="360"/>
+      </w:pPr>
+      <w:rPr>
+        <w:rFonts w:ascii="Symbol" w:hAnsi="Symbol" w:hint="default"/>
+      </w:rPr>
+    </w:lvl>
+    <w:lvl w:ilvl="7" w:tplc="040C0003" w:tentative="1">
+      <w:start w:val="1"/>
+      <w:numFmt w:val="bullet"/>
+      <w:lvlText w:val="o"/>
+      <w:lvlJc w:val="left"/>
+      <w:pPr>
+        <w:ind w:left="5760" w:hanging="360"/>
+      </w:pPr>
+      <w:rPr>
+        <w:rFonts w:ascii="Courier New" w:hAnsi="Courier New" w:cs="Courier New" w:hint="default"/>
+      </w:rPr>
+    </w:lvl>
+    <w:lvl w:ilvl="8" w:tplc="040C0005" w:tentative="1">
+      <w:start w:val="1"/>
+      <w:numFmt w:val="bullet"/>
+      <w:lvlText w:val=""/>
+      <w:lvlJc w:val="left"/>
+      <w:pPr>
+        <w:ind w:left="6480" w:hanging="360"/>
+      </w:pPr>
+      <w:rPr>
+        <w:rFonts w:ascii="Wingdings" w:hAnsi="Wingdings" w:hint="default"/>
+      </w:rPr>
+    </w:lvl>
+  </w:abstractNum>
+  <w:num w:numId="1">
+    <w:abstractNumId w:val="0"/>
+  </w:num>
+</w:numbering>
 </file>
 
 <file path=word/styles.xml><?xml version="1.0" encoding="utf-8"?>
@@ -483,6 +1024,17 @@
     <w:semiHidden/>
     <w:unhideWhenUsed/>
   </w:style>
+  <w:style w:type="paragraph" w:styleId="Paragraphedeliste">
+    <w:name w:val="List Paragraph"/>
+    <w:basedOn w:val="Normal"/>
+    <w:uiPriority w:val="34"/>
+    <w:qFormat/>
+    <w:rsid w:val="000C2B48"/>
+    <w:pPr>
+      <w:ind w:left="720"/>
+      <w:contextualSpacing/>
+    </w:pPr>
+  </w:style>
 </w:styles>
 </file>
 

</xml_diff>